<commit_message>
ADD THESE THINGS OR ELSE GITHUG. OR ELSE
</commit_message>
<xml_diff>
--- a/Comp II/Journal 5.docx
+++ b/Comp II/Journal 5.docx
@@ -11,7 +11,6 @@
           <w:szCs w:val="24"/>
         </w:rPr>
       </w:pPr>
-      <w:bookmarkStart w:id="0" w:name="_GoBack"/>
       <w:r>
         <w:rPr>
           <w:rFonts w:ascii="Times New Roman" w:hAnsi="Times New Roman" w:cs="Times New Roman"/>
@@ -107,6 +106,8 @@
         </w:rPr>
         <w:t>5</w:t>
       </w:r>
+      <w:bookmarkStart w:id="0" w:name="_GoBack"/>
+      <w:bookmarkEnd w:id="0"/>
       <w:r>
         <w:rPr>
           <w:rFonts w:ascii="Times New Roman" w:hAnsi="Times New Roman" w:cs="Times New Roman"/>
@@ -217,7 +218,6 @@
         <w:tab/>
         <w:t>For papers like this, I like writing with someone else. In general, I think I’d like to write on my own, though.</w:t>
       </w:r>
-      <w:bookmarkEnd w:id="0"/>
     </w:p>
     <w:sectPr>
       <w:headerReference w:type="default" r:id="rId7"/>

</xml_diff>